<commit_message>
New translations removal of usdt tether omni - reminder email to clients.docx (Chinese Traditional)
</commit_message>
<xml_diff>
--- a/public/email/crowdin/translations/zh/Removal of USDT Tether Omni - Reminder email to clients.docx
+++ b/public/email/crowdin/translations/zh/Removal of USDT Tether Omni - Reminder email to clients.docx
@@ -18,7 +18,7 @@
         <w:pStyle w:val="P68B1DB1-Normal1"/>
       </w:pPr>
       <w:r>
-        <w:t>针对ROW客户的提醒邮件</w:t>
+        <w:t xml:space="preserve">提醒 ROW 客戶的電子郵件</w:t>
         <w:br w:type="textWrapping"/>
       </w:r>
     </w:p>
@@ -107,7 +107,7 @@
               <w:pStyle w:val="P68B1DB1-Normal1"/>
             </w:pPr>
             <w:r>
-              <w:t>主题:</w:t>
+              <w:t>主題：</w:t>
             </w:r>
           </w:p>
           <w:p>
@@ -132,7 +132,7 @@
               </w:rPr>
             </w:pPr>
             <w:r>
-              <w:t xml:space="preserve">我们将在9月29日移除Tether Omni（USDT）</w:t>
+              <w:t xml:space="preserve">我們將於 9 月 29 日移除 Tether Omni (USDT)</w:t>
             </w:r>
           </w:p>
           <w:p>
@@ -232,7 +232,7 @@
               <w:pStyle w:val="P68B1DB1-Normal2"/>
             </w:pPr>
             <w:r>
-              <w:t xml:space="preserve">向Tether Omni说再见</w:t>
+              <w:t xml:space="preserve">向 Tether Omni 道別</w:t>
             </w:r>
           </w:p>
           <w:p>
@@ -265,7 +265,7 @@
               </w:rPr>
             </w:pPr>
             <w:r>
-              <w:t xml:space="preserve">我们将自2023年9月29日（格林威治标准时间00:00）起，停止在Deriv账户中提供Tether Omni（USDT）作为账户货币。 这是因为Tether已停止支持USDT的Omni转账。</w:t>
+              <w:t xml:space="preserve">我們將停止在 Deriv 上提供 Tether Omni (USDT) 作為帳戶貨幣，自 2023/09/29 (00:00 GMT) 起生效。 這是因為 Tether 停止支持 USDT 轉帳的 Omni。</w:t>
             </w:r>
           </w:p>
           <w:p>
@@ -316,21 +316,21 @@
                 <w:rFonts w:ascii="IBM Plex Sans" w:hAnsi="IBM Plex Sans" w:cs="IBM Plex Sans" w:eastAsia="IBM Plex Sans"/>
                 <w:b w:val="1"/>
               </w:rPr>
-              <w:t>我需要做什么？</w:t>
+              <w:t>我需要做什麼？</w:t>
             </w:r>
             <w:r>
               <w:br w:type="textWrapping"/>
-              <w:t>如果您在USDT账户</w:t>
+              <w:t xml:space="preserve">如果您的 USDT 帳戶有餘額 </w:t>
             </w:r>
             <w:r>
               <w:rPr>
                 <w:rFonts w:ascii="IBM Plex Sans" w:hAnsi="IBM Plex Sans" w:cs="IBM Plex Sans" w:eastAsia="IBM Plex Sans"/>
                 <w:b w:val="1"/>
               </w:rPr>
-              <w:t>[账户ID]</w:t>
-            </w:r>
-            <w:r>
-              <w:t xml:space="preserve">中有余额，请在上述日期之前提取余额。 如果您有未平仓头寸，请在提取余额之前先关闭它们。</w:t>
+              <w:t xml:space="preserve">[帳戶 ID]</w:t>
+            </w:r>
+            <w:r>
+              <w:t xml:space="preserve">，請在上述日期之前提取您的餘額。 如果您有未平倉的頭寸，請在提取餘額之前先關閉它們。</w:t>
             </w:r>
           </w:p>
           <w:p>
@@ -408,7 +408,7 @@
                   </w:pPr>
                   <w:hyperlink r:id="rId7">
                     <w:r>
-                      <w:t>查看我的账户</w:t>
+                      <w:t>檢查我的帳戶</w:t>
                     </w:r>
                   </w:hyperlink>
                 </w:p>
@@ -469,7 +469,7 @@
               <w:spacing w:line="240" w:lineRule="auto"/>
             </w:pPr>
             <w:r>
-              <w:t xml:space="preserve">您的USDT账户将在2023年9月29日00:00 GMT关闭。 任何未平仓头寸将在提到的日期后自动关闭，账户余额将转移到您最后活跃的账户</w:t>
+              <w:t xml:space="preserve">您的 USDT 帳戶將於 2023/09/29 00:00 GMT 關閉。 任何未平倉頭寸將自動關閉，帳戶餘額將在上述日期後轉移到您最後一個有效的帳戶中</w:t>
             </w:r>
             <w:commentRangeStart w:id="0"/>
             <w:commentRangeStart w:id="1"/>
@@ -493,7 +493,7 @@
             <w:commentRangeEnd w:id="3"/>
             <w:r>
               <w:commentReference w:id="3"/>
-              <w:t>在此过程中将适用标准汇率和费用。</w:t>
+              <w:t>在此過程中將適用標準匯率和費用。</w:t>
             </w:r>
           </w:p>
           <w:p>
@@ -540,7 +540,7 @@
               </w:rPr>
             </w:pPr>
             <w:r>
-              <w:t>如有任何疑问，请联系我们：</w:t>
+              <w:t>如有任何疑問，請聯繫我們：</w:t>
             </w:r>
           </w:p>
           <w:p>
@@ -570,7 +570,7 @@
                   <w:color w:val="1155cc"/>
                   <w:u w:val="single"/>
                 </w:rPr>
-                <w:t>实时聊天</w:t>
+                <w:t>即時聊天</w:t>
               </w:r>
             </w:hyperlink>
             <w:r>
@@ -798,7 +798,7 @@
         <w:pStyle w:val="P68B1DB1-Normal4"/>
       </w:pPr>
       <w:r>
-        <w:t>@azita@regentmarkets.com，BE不能保证他们可以在那时完成脚本，</w:t>
+        <w:t xml:space="preserve">@azita@regentmarkets.com，BE 不能保證他們能在那時準備好腳本，</w:t>
       </w:r>
     </w:p>
     <w:p>
@@ -866,7 +866,7 @@
         <w:pStyle w:val="P68B1DB1-Normal4"/>
       </w:pPr>
       <w:r>
-        <w:t xml:space="preserve">我们可以提到 "提到的日期后" 吗？</w:t>
+        <w:t>我們可以說成「在提到的日期之後」嗎？</w:t>
       </w:r>
     </w:p>
   </w:comment>
@@ -904,7 +904,7 @@
         <w:pStyle w:val="P68B1DB1-Normal4"/>
       </w:pPr>
       <w:r>
-        <w:t>您是指在提到的日期之后完成转账吗？</w:t>
+        <w:t>您是指轉帳將在提到的日期之後進行嗎？</w:t>
       </w:r>
     </w:p>
   </w:comment>
@@ -942,7 +942,7 @@
         <w:pStyle w:val="P68B1DB1-Normal4"/>
       </w:pPr>
       <w:r>
-        <w:t>是的..似乎我们无法确认日期</w:t>
+        <w:t>是的..看起來我們無法確認日期</w:t>
       </w:r>
     </w:p>
   </w:comment>

</xml_diff>

<commit_message>
New translations removal of usdt tether omni - reminder email to clients.docx (Chinese Simplified)
</commit_message>
<xml_diff>
--- a/public/email/crowdin/translations/zh/Removal of USDT Tether Omni - Reminder email to clients.docx
+++ b/public/email/crowdin/translations/zh/Removal of USDT Tether Omni - Reminder email to clients.docx
@@ -18,7 +18,7 @@
         <w:pStyle w:val="P68B1DB1-Normal1"/>
       </w:pPr>
       <w:r>
-        <w:t xml:space="preserve">提醒 ROW 客戶的電子郵件</w:t>
+        <w:t>针对ROW客户的提醒邮件</w:t>
         <w:br w:type="textWrapping"/>
       </w:r>
     </w:p>
@@ -107,7 +107,7 @@
               <w:pStyle w:val="P68B1DB1-Normal1"/>
             </w:pPr>
             <w:r>
-              <w:t>主題：</w:t>
+              <w:t>主题:</w:t>
             </w:r>
           </w:p>
           <w:p>
@@ -132,7 +132,7 @@
               </w:rPr>
             </w:pPr>
             <w:r>
-              <w:t xml:space="preserve">我們將於 9 月 29 日移除 Tether Omni (USDT)</w:t>
+              <w:t xml:space="preserve">我们将在9月29日移除Tether Omni（USDT）</w:t>
             </w:r>
           </w:p>
           <w:p>
@@ -232,7 +232,7 @@
               <w:pStyle w:val="P68B1DB1-Normal2"/>
             </w:pPr>
             <w:r>
-              <w:t xml:space="preserve">向 Tether Omni 道別</w:t>
+              <w:t xml:space="preserve">向Tether Omni说再见</w:t>
             </w:r>
           </w:p>
           <w:p>
@@ -265,7 +265,7 @@
               </w:rPr>
             </w:pPr>
             <w:r>
-              <w:t xml:space="preserve">我們將停止在 Deriv 上提供 Tether Omni (USDT) 作為帳戶貨幣，自 2023/09/29 (00:00 GMT) 起生效。 這是因為 Tether 停止支持 USDT 轉帳的 Omni。</w:t>
+              <w:t xml:space="preserve">我们将自2023年9月29日（格林威治标准时间00:00）起，停止在Deriv账户中提供Tether Omni（USDT）作为账户货币。 这是因为Tether已停止支持USDT的Omni转账。</w:t>
             </w:r>
           </w:p>
           <w:p>
@@ -316,21 +316,21 @@
                 <w:rFonts w:ascii="IBM Plex Sans" w:hAnsi="IBM Plex Sans" w:cs="IBM Plex Sans" w:eastAsia="IBM Plex Sans"/>
                 <w:b w:val="1"/>
               </w:rPr>
-              <w:t>我需要做什麼？</w:t>
+              <w:t>我需要做什么？</w:t>
             </w:r>
             <w:r>
               <w:br w:type="textWrapping"/>
-              <w:t xml:space="preserve">如果您的 USDT 帳戶有餘額 </w:t>
+              <w:t>如果您在USDT账户</w:t>
             </w:r>
             <w:r>
               <w:rPr>
                 <w:rFonts w:ascii="IBM Plex Sans" w:hAnsi="IBM Plex Sans" w:cs="IBM Plex Sans" w:eastAsia="IBM Plex Sans"/>
                 <w:b w:val="1"/>
               </w:rPr>
-              <w:t xml:space="preserve">[帳戶 ID]</w:t>
-            </w:r>
-            <w:r>
-              <w:t xml:space="preserve">，請在上述日期之前提取您的餘額。 如果您有未平倉的頭寸，請在提取餘額之前先關閉它們。</w:t>
+              <w:t>[账户ID]</w:t>
+            </w:r>
+            <w:r>
+              <w:t xml:space="preserve">中有余额，请在上述日期之前提取余额。 如果您有未平仓头寸，请在提取余额之前先关闭它们。</w:t>
             </w:r>
           </w:p>
           <w:p>
@@ -408,7 +408,7 @@
                   </w:pPr>
                   <w:hyperlink r:id="rId7">
                     <w:r>
-                      <w:t>檢查我的帳戶</w:t>
+                      <w:t>查看我的账户</w:t>
                     </w:r>
                   </w:hyperlink>
                 </w:p>
@@ -469,7 +469,7 @@
               <w:spacing w:line="240" w:lineRule="auto"/>
             </w:pPr>
             <w:r>
-              <w:t xml:space="preserve">您的 USDT 帳戶將於 2023/09/29 00:00 GMT 關閉。 任何未平倉頭寸將自動關閉，帳戶餘額將在上述日期後轉移到您最後一個有效的帳戶中</w:t>
+              <w:t xml:space="preserve">您的USDT账户将在2023年9月29日00:00 GMT关闭。 任何未平仓头寸将在提到的日期后自动关闭，账户余额将转移到您最后活跃的账户</w:t>
             </w:r>
             <w:commentRangeStart w:id="0"/>
             <w:commentRangeStart w:id="1"/>
@@ -493,7 +493,7 @@
             <w:commentRangeEnd w:id="3"/>
             <w:r>
               <w:commentReference w:id="3"/>
-              <w:t>在此過程中將適用標準匯率和費用。</w:t>
+              <w:t>在此过程中将适用标准汇率和费用。</w:t>
             </w:r>
           </w:p>
           <w:p>
@@ -540,7 +540,7 @@
               </w:rPr>
             </w:pPr>
             <w:r>
-              <w:t>如有任何疑問，請聯繫我們：</w:t>
+              <w:t>如有任何疑问，请联系我们：</w:t>
             </w:r>
           </w:p>
           <w:p>
@@ -570,7 +570,7 @@
                   <w:color w:val="1155cc"/>
                   <w:u w:val="single"/>
                 </w:rPr>
-                <w:t>即時聊天</w:t>
+                <w:t>实时聊天</w:t>
               </w:r>
             </w:hyperlink>
             <w:r>
@@ -798,7 +798,7 @@
         <w:pStyle w:val="P68B1DB1-Normal4"/>
       </w:pPr>
       <w:r>
-        <w:t xml:space="preserve">@azita@regentmarkets.com，BE 不能保證他們能在那時準備好腳本，</w:t>
+        <w:t>@azita@regentmarkets.com，BE不能保证他们可以在那时完成脚本，</w:t>
       </w:r>
     </w:p>
     <w:p>
@@ -866,7 +866,7 @@
         <w:pStyle w:val="P68B1DB1-Normal4"/>
       </w:pPr>
       <w:r>
-        <w:t>我們可以說成「在提到的日期之後」嗎？</w:t>
+        <w:t xml:space="preserve">我们可以提到 "提到的日期后" 吗？</w:t>
       </w:r>
     </w:p>
   </w:comment>
@@ -904,7 +904,7 @@
         <w:pStyle w:val="P68B1DB1-Normal4"/>
       </w:pPr>
       <w:r>
-        <w:t>您是指轉帳將在提到的日期之後進行嗎？</w:t>
+        <w:t>您是指在提到的日期之后完成转账吗？</w:t>
       </w:r>
     </w:p>
   </w:comment>
@@ -942,7 +942,7 @@
         <w:pStyle w:val="P68B1DB1-Normal4"/>
       </w:pPr>
       <w:r>
-        <w:t>是的..看起來我們無法確認日期</w:t>
+        <w:t>是的..似乎我们无法确认日期</w:t>
       </w:r>
     </w:p>
   </w:comment>

</xml_diff>